<commit_message>
update sebagian bab 4
update sebagian bab 4
</commit_message>
<xml_diff>
--- a/Laporan-Tugas-Besar-3-IF2211-13514011.docx
+++ b/Laporan-Tugas-Besar-3-IF2211-13514011.docx
@@ -346,8 +346,6 @@
           <w:szCs w:val="28"/>
         </w:rPr>
       </w:pPr>
-      <w:bookmarkStart w:id="0" w:name="_GoBack"/>
-      <w:bookmarkEnd w:id="0"/>
     </w:p>
     <w:p>
       <w:pPr>
@@ -2678,7 +2676,7 @@
           <w:szCs w:val="28"/>
         </w:rPr>
       </w:pPr>
-      <w:bookmarkStart w:id="1" w:name="_Toc446878913"/>
+      <w:bookmarkStart w:id="0" w:name="_Toc446878913"/>
       <w:r>
         <w:rPr>
           <w:rFonts w:ascii="Cambria" w:eastAsia="Times New Roman" w:hAnsi="Cambria" w:cs="Times New Roman"/>
@@ -2688,7 +2686,7 @@
         <w:lastRenderedPageBreak/>
         <w:t>Bab I</w:t>
       </w:r>
-      <w:bookmarkEnd w:id="1"/>
+      <w:bookmarkEnd w:id="0"/>
       <w:r>
         <w:rPr>
           <w:rFonts w:ascii="Cambria" w:eastAsia="Times New Roman" w:hAnsi="Cambria" w:cs="Times New Roman"/>
@@ -2708,7 +2706,7 @@
           <w:sz w:val="52"/>
         </w:rPr>
       </w:pPr>
-      <w:bookmarkStart w:id="2" w:name="_Toc446878914"/>
+      <w:bookmarkStart w:id="1" w:name="_Toc446878914"/>
       <w:r>
         <w:rPr>
           <w:rFonts w:ascii="Cambria" w:eastAsia="Times New Roman" w:hAnsi="Cambria" w:cs="Times New Roman"/>
@@ -2717,7 +2715,7 @@
         </w:rPr>
         <w:t>Deskripsi Tugas</w:t>
       </w:r>
-      <w:bookmarkEnd w:id="2"/>
+      <w:bookmarkEnd w:id="1"/>
     </w:p>
     <w:p>
       <w:pPr>
@@ -2738,7 +2736,7 @@
           <w:lang w:val="id-ID" w:eastAsia="id-ID"/>
         </w:rPr>
       </w:pPr>
-      <w:bookmarkStart w:id="3" w:name="_Toc446878915"/>
+      <w:bookmarkStart w:id="2" w:name="_Toc446878915"/>
       <w:r>
         <w:rPr>
           <w:rFonts w:ascii="Times New Roman" w:eastAsia="Times New Roman" w:hAnsi="Times New Roman" w:cs="Times New Roman"/>
@@ -6067,7 +6065,7 @@
         <w:lastRenderedPageBreak/>
         <w:t>Bab II</w:t>
       </w:r>
-      <w:bookmarkEnd w:id="3"/>
+      <w:bookmarkEnd w:id="2"/>
     </w:p>
     <w:p>
       <w:pPr>
@@ -6079,7 +6077,7 @@
           <w:szCs w:val="28"/>
         </w:rPr>
       </w:pPr>
-      <w:bookmarkStart w:id="4" w:name="_Toc446878916"/>
+      <w:bookmarkStart w:id="3" w:name="_Toc446878916"/>
       <w:r>
         <w:rPr>
           <w:rFonts w:ascii="Cambria" w:eastAsia="Times New Roman" w:hAnsi="Cambria" w:cs="Times New Roman"/>
@@ -6088,7 +6086,7 @@
         </w:rPr>
         <w:t>Dasar Teori</w:t>
       </w:r>
-      <w:bookmarkEnd w:id="4"/>
+      <w:bookmarkEnd w:id="3"/>
     </w:p>
     <w:p>
       <w:pPr>
@@ -6100,7 +6098,7 @@
           <w:lang w:val="id-ID"/>
         </w:rPr>
       </w:pPr>
-      <w:bookmarkStart w:id="5" w:name="_Toc446878917"/>
+      <w:bookmarkStart w:id="4" w:name="_Toc446878917"/>
       <w:r>
         <w:rPr>
           <w:rFonts w:asciiTheme="minorHAnsi" w:eastAsia="Times New Roman" w:hAnsiTheme="minorHAnsi" w:cs="Times New Roman"/>
@@ -6126,7 +6124,7 @@
         </w:rPr>
         <w:t xml:space="preserve">Algoritma </w:t>
       </w:r>
-      <w:bookmarkEnd w:id="5"/>
+      <w:bookmarkEnd w:id="4"/>
       <w:r>
         <w:rPr>
           <w:rFonts w:asciiTheme="majorBidi" w:eastAsia="Times New Roman" w:hAnsiTheme="majorBidi" w:cstheme="majorBidi"/>
@@ -8420,7 +8418,7 @@
           <w:lang w:val="id-ID"/>
         </w:rPr>
       </w:pPr>
-      <w:bookmarkStart w:id="6" w:name="_Toc446878918"/>
+      <w:bookmarkStart w:id="5" w:name="_Toc446878918"/>
       <w:r>
         <w:rPr>
           <w:rFonts w:asciiTheme="minorHAnsi" w:eastAsia="Times New Roman" w:hAnsiTheme="minorHAnsi" w:cs="Times New Roman"/>
@@ -8446,7 +8444,7 @@
         </w:rPr>
         <w:t xml:space="preserve">Algoritma </w:t>
       </w:r>
-      <w:bookmarkEnd w:id="6"/>
+      <w:bookmarkEnd w:id="5"/>
       <w:r>
         <w:rPr>
           <w:rFonts w:asciiTheme="majorBidi" w:eastAsia="Times New Roman" w:hAnsiTheme="majorBidi" w:cstheme="majorBidi"/>
@@ -9739,6 +9737,7 @@
           <w:sz w:val="21"/>
           <w:szCs w:val="21"/>
         </w:rPr>
+        <w:lastRenderedPageBreak/>
         <w:t>Algoritma:</w:t>
       </w:r>
     </w:p>
@@ -10303,7 +10302,7 @@
           <w:sz w:val="52"/>
         </w:rPr>
       </w:pPr>
-      <w:bookmarkStart w:id="7" w:name="_Toc446878919"/>
+      <w:bookmarkStart w:id="6" w:name="_Toc446878919"/>
       <w:r>
         <w:rPr>
           <w:rFonts w:ascii="Cambria" w:eastAsia="Times New Roman" w:hAnsi="Cambria" w:cs="Times New Roman"/>
@@ -10313,14 +10312,14 @@
         <w:lastRenderedPageBreak/>
         <w:t>Bab III</w:t>
       </w:r>
-      <w:bookmarkEnd w:id="7"/>
+      <w:bookmarkEnd w:id="6"/>
     </w:p>
     <w:p>
       <w:pPr>
         <w:pStyle w:val="Heading1"/>
         <w:jc w:val="center"/>
       </w:pPr>
-      <w:bookmarkStart w:id="8" w:name="_Toc446878920"/>
+      <w:bookmarkStart w:id="7" w:name="_Toc446878920"/>
       <w:r>
         <w:rPr>
           <w:rFonts w:ascii="Cambria" w:eastAsia="Times New Roman" w:hAnsi="Cambria" w:cs="Times New Roman"/>
@@ -10329,7 +10328,7 @@
         </w:rPr>
         <w:t>Analisis Pemecahan Masalah</w:t>
       </w:r>
-      <w:bookmarkEnd w:id="8"/>
+      <w:bookmarkEnd w:id="7"/>
     </w:p>
     <w:p>
       <w:pPr>
@@ -10352,7 +10351,7 @@
           <w:szCs w:val="28"/>
         </w:rPr>
       </w:pPr>
-      <w:bookmarkStart w:id="9" w:name="_Toc446878921"/>
+      <w:bookmarkStart w:id="8" w:name="_Toc446878921"/>
       <w:r>
         <w:rPr>
           <w:rFonts w:asciiTheme="majorBidi" w:eastAsia="Times New Roman" w:hAnsiTheme="majorBidi" w:cstheme="majorBidi"/>
@@ -10361,7 +10360,7 @@
         </w:rPr>
         <w:t>Spesifikasi Program</w:t>
       </w:r>
-      <w:bookmarkEnd w:id="9"/>
+      <w:bookmarkEnd w:id="8"/>
     </w:p>
     <w:p>
       <w:pPr>
@@ -10770,7 +10769,7 @@
           <w:szCs w:val="28"/>
         </w:rPr>
       </w:pPr>
-      <w:bookmarkStart w:id="10" w:name="_Toc446878922"/>
+      <w:bookmarkStart w:id="9" w:name="_Toc446878922"/>
       <w:r>
         <w:rPr>
           <w:rFonts w:asciiTheme="majorBidi" w:eastAsia="Times New Roman" w:hAnsiTheme="majorBidi" w:cstheme="majorBidi"/>
@@ -10780,7 +10779,7 @@
         </w:rPr>
         <w:t>Struktur Data</w:t>
       </w:r>
-      <w:bookmarkEnd w:id="10"/>
+      <w:bookmarkEnd w:id="9"/>
     </w:p>
     <w:p>
       <w:pPr>
@@ -11209,7 +11208,7 @@
           <w:szCs w:val="28"/>
         </w:rPr>
       </w:pPr>
-      <w:bookmarkStart w:id="11" w:name="_Toc446878923"/>
+      <w:bookmarkStart w:id="10" w:name="_Toc446878923"/>
       <w:r>
         <w:rPr>
           <w:rFonts w:asciiTheme="majorBidi" w:eastAsia="Times New Roman" w:hAnsiTheme="majorBidi" w:cstheme="majorBidi"/>
@@ -11219,7 +11218,7 @@
         <w:lastRenderedPageBreak/>
         <w:t>Pemecahan Masalah</w:t>
       </w:r>
-      <w:bookmarkEnd w:id="11"/>
+      <w:bookmarkEnd w:id="10"/>
     </w:p>
     <w:p>
       <w:pPr>
@@ -11704,7 +11703,7 @@
           <w:szCs w:val="28"/>
         </w:rPr>
       </w:pPr>
-      <w:bookmarkStart w:id="12" w:name="_Toc446878924"/>
+      <w:bookmarkStart w:id="11" w:name="_Toc446878924"/>
       <w:r>
         <w:rPr>
           <w:rFonts w:ascii="Cambria" w:eastAsia="Times New Roman" w:hAnsi="Cambria" w:cs="Times New Roman"/>
@@ -11714,7 +11713,7 @@
         <w:lastRenderedPageBreak/>
         <w:t>BAB IV</w:t>
       </w:r>
-      <w:bookmarkEnd w:id="12"/>
+      <w:bookmarkEnd w:id="11"/>
     </w:p>
     <w:p>
       <w:pPr>
@@ -11727,7 +11726,7 @@
           <w:szCs w:val="28"/>
         </w:rPr>
       </w:pPr>
-      <w:bookmarkStart w:id="13" w:name="_Toc446878925"/>
+      <w:bookmarkStart w:id="12" w:name="_Toc446878925"/>
       <w:r>
         <w:rPr>
           <w:rFonts w:ascii="Cambria" w:eastAsia="Times New Roman" w:hAnsi="Cambria" w:cs="Times New Roman"/>
@@ -11736,7 +11735,7 @@
         </w:rPr>
         <w:t>Implementasi dan Pengujian</w:t>
       </w:r>
-      <w:bookmarkEnd w:id="13"/>
+      <w:bookmarkEnd w:id="12"/>
     </w:p>
     <w:p>
       <w:pPr>
@@ -11756,16 +11755,16 @@
           <w:szCs w:val="28"/>
         </w:rPr>
       </w:pPr>
-      <w:bookmarkStart w:id="14" w:name="_Toc446878926"/>
+      <w:bookmarkStart w:id="13" w:name="_Toc446878926"/>
       <w:r>
         <w:rPr>
           <w:rFonts w:asciiTheme="majorBidi" w:eastAsia="Times New Roman" w:hAnsiTheme="majorBidi" w:cstheme="majorBidi"/>
           <w:color w:val="auto"/>
           <w:szCs w:val="28"/>
         </w:rPr>
-        <w:t>Implementasi Struktur Data</w:t>
-      </w:r>
-      <w:bookmarkEnd w:id="14"/>
+        <w:t>Struktur Data</w:t>
+      </w:r>
+      <w:bookmarkEnd w:id="13"/>
       <w:r>
         <w:rPr>
           <w:rFonts w:asciiTheme="majorBidi" w:eastAsia="Times New Roman" w:hAnsiTheme="majorBidi" w:cstheme="majorBidi"/>
@@ -11796,324 +11795,184 @@
           <w:rFonts w:asciiTheme="majorBidi" w:eastAsia="Times New Roman" w:hAnsiTheme="majorBidi" w:cstheme="majorBidi"/>
           <w:sz w:val="24"/>
           <w:szCs w:val="24"/>
-        </w:rPr>
-        <w:t>Pohon</w:t>
-      </w:r>
-    </w:p>
-    <w:p>
-      <w:pPr>
+          <w:lang w:val="id-ID"/>
+        </w:rPr>
+        <w:t>L</w:t>
+      </w:r>
+      <w:r>
+        <w:rPr>
+          <w:rFonts w:asciiTheme="majorBidi" w:eastAsia="Times New Roman" w:hAnsiTheme="majorBidi" w:cstheme="majorBidi"/>
+          <w:sz w:val="24"/>
+          <w:szCs w:val="24"/>
+          <w:lang w:val="id-ID"/>
+        </w:rPr>
+        <w:t>ist&lt;int&gt; digunakan untuk membangun tabel berupa list yang dipakai dalam pencocokkan string dengan algoritma KMP.</w:t>
+      </w:r>
+    </w:p>
+    <w:p>
+      <w:pPr>
+        <w:numPr>
+          <w:ilvl w:val="1"/>
+          <w:numId w:val="8"/>
+        </w:numPr>
         <w:spacing w:before="120" w:after="120" w:line="259" w:lineRule="auto"/>
-        <w:ind w:left="1080"/>
+        <w:ind w:left="1080" w:hanging="360"/>
+        <w:contextualSpacing/>
         <w:jc w:val="both"/>
         <w:rPr>
-          <w:rFonts w:asciiTheme="majorBidi" w:hAnsiTheme="majorBidi" w:cstheme="majorBidi"/>
-        </w:rPr>
-      </w:pPr>
-      <w:r>
-        <w:rPr>
-          <w:rFonts w:asciiTheme="majorBidi" w:eastAsia="Times New Roman" w:hAnsiTheme="majorBidi" w:cstheme="majorBidi"/>
-          <w:sz w:val="24"/>
-          <w:szCs w:val="24"/>
-        </w:rPr>
-        <w:t>Karena pada IDE ROBOTC ini tidak bisa dilakukan alokasi memori dinamis untuk alamat node pohon, kami menggunakan sebuah array of node sebagai representasi dari struktur data pohon ini. Kami mengimplementasikan setiap node yang ada dalam ROBOTC sebagai berikut:</w:t>
-      </w:r>
-    </w:p>
-    <w:p>
-      <w:pPr>
+          <w:rFonts w:asciiTheme="majorBidi" w:eastAsia="Times New Roman" w:hAnsiTheme="majorBidi" w:cstheme="majorBidi"/>
+          <w:sz w:val="24"/>
+          <w:szCs w:val="24"/>
+        </w:rPr>
+      </w:pPr>
+      <w:r>
+        <w:rPr>
+          <w:rFonts w:asciiTheme="majorBidi" w:eastAsia="Times New Roman" w:hAnsiTheme="majorBidi" w:cstheme="majorBidi"/>
+          <w:sz w:val="24"/>
+          <w:szCs w:val="24"/>
+          <w:lang w:val="id-ID"/>
+        </w:rPr>
+        <w:t>Dictionary&lt;int,int&gt; digunakan untuk mencatat posisi indeks terakhir untuk setiap kemunculan karakter.</w:t>
+      </w:r>
+    </w:p>
+    <w:p>
+      <w:pPr>
+        <w:numPr>
+          <w:ilvl w:val="1"/>
+          <w:numId w:val="8"/>
+        </w:numPr>
         <w:spacing w:before="120" w:after="120" w:line="259" w:lineRule="auto"/>
-        <w:ind w:left="1080" w:firstLine="450"/>
+        <w:ind w:left="1080" w:hanging="360"/>
+        <w:contextualSpacing/>
         <w:jc w:val="both"/>
         <w:rPr>
-          <w:rFonts w:asciiTheme="majorBidi" w:hAnsiTheme="majorBidi" w:cstheme="majorBidi"/>
-        </w:rPr>
-      </w:pPr>
-      <w:proofErr w:type="gramStart"/>
-      <w:r>
-        <w:rPr>
-          <w:rFonts w:asciiTheme="majorBidi" w:eastAsia="Consolas" w:hAnsiTheme="majorBidi" w:cstheme="majorBidi"/>
-          <w:sz w:val="20"/>
-          <w:szCs w:val="20"/>
-        </w:rPr>
-        <w:t>typedef</w:t>
-      </w:r>
-      <w:proofErr w:type="gramEnd"/>
-      <w:r>
-        <w:rPr>
-          <w:rFonts w:asciiTheme="majorBidi" w:eastAsia="Consolas" w:hAnsiTheme="majorBidi" w:cstheme="majorBidi"/>
-          <w:sz w:val="20"/>
-          <w:szCs w:val="20"/>
-        </w:rPr>
-        <w:t xml:space="preserve"> struct {</w:t>
-      </w:r>
-    </w:p>
-    <w:p>
-      <w:pPr>
+          <w:rFonts w:asciiTheme="majorBidi" w:eastAsia="Times New Roman" w:hAnsiTheme="majorBidi" w:cstheme="majorBidi"/>
+          <w:sz w:val="24"/>
+          <w:szCs w:val="24"/>
+        </w:rPr>
+      </w:pPr>
+      <w:r>
+        <w:rPr>
+          <w:rFonts w:asciiTheme="majorBidi" w:eastAsia="Times New Roman" w:hAnsiTheme="majorBidi" w:cstheme="majorBidi"/>
+          <w:sz w:val="24"/>
+          <w:szCs w:val="24"/>
+          <w:lang w:val="id-ID"/>
+        </w:rPr>
+        <w:t>IEnumerable&lt;TwitterStatus&gt; digunakan untuk menyimpan seratus</w:t>
+      </w:r>
+      <w:r>
+        <w:rPr>
+          <w:rFonts w:asciiTheme="majorBidi" w:eastAsia="Times New Roman" w:hAnsiTheme="majorBidi" w:cstheme="majorBidi"/>
+          <w:i/>
+          <w:iCs/>
+          <w:sz w:val="24"/>
+          <w:szCs w:val="24"/>
+          <w:lang w:val="id-ID"/>
+        </w:rPr>
+        <w:t xml:space="preserve"> tweets </w:t>
+      </w:r>
+      <w:r>
+        <w:rPr>
+          <w:rFonts w:asciiTheme="majorBidi" w:eastAsia="Times New Roman" w:hAnsiTheme="majorBidi" w:cstheme="majorBidi"/>
+          <w:sz w:val="24"/>
+          <w:szCs w:val="24"/>
+          <w:lang w:val="id-ID"/>
+        </w:rPr>
+        <w:t>terakhir.</w:t>
+      </w:r>
+    </w:p>
+    <w:p>
+      <w:pPr>
+        <w:pStyle w:val="ListParagraph"/>
+        <w:numPr>
+          <w:ilvl w:val="1"/>
+          <w:numId w:val="8"/>
+        </w:numPr>
         <w:spacing w:before="120" w:after="120" w:line="259" w:lineRule="auto"/>
-        <w:ind w:left="1080" w:firstLine="450"/>
+        <w:ind w:left="1080" w:hanging="360"/>
         <w:jc w:val="both"/>
         <w:rPr>
-          <w:rFonts w:asciiTheme="majorBidi" w:hAnsiTheme="majorBidi" w:cstheme="majorBidi"/>
-        </w:rPr>
-      </w:pPr>
-      <w:r>
-        <w:rPr>
-          <w:rFonts w:asciiTheme="majorBidi" w:eastAsia="Consolas" w:hAnsiTheme="majorBidi" w:cstheme="majorBidi"/>
-          <w:sz w:val="20"/>
-          <w:szCs w:val="20"/>
-        </w:rPr>
-        <w:tab/>
-      </w:r>
-      <w:proofErr w:type="gramStart"/>
-      <w:r>
-        <w:rPr>
-          <w:rFonts w:asciiTheme="majorBidi" w:eastAsia="Consolas" w:hAnsiTheme="majorBidi" w:cstheme="majorBidi"/>
-          <w:sz w:val="20"/>
-          <w:szCs w:val="20"/>
-        </w:rPr>
-        <w:t>int</w:t>
-      </w:r>
-      <w:proofErr w:type="gramEnd"/>
-      <w:r>
-        <w:rPr>
-          <w:rFonts w:asciiTheme="majorBidi" w:eastAsia="Consolas" w:hAnsiTheme="majorBidi" w:cstheme="majorBidi"/>
-          <w:sz w:val="20"/>
-          <w:szCs w:val="20"/>
-        </w:rPr>
-        <w:t xml:space="preserve"> prev;</w:t>
-      </w:r>
-    </w:p>
-    <w:p>
-      <w:pPr>
+          <w:rFonts w:asciiTheme="majorBidi" w:eastAsia="Times New Roman" w:hAnsiTheme="majorBidi" w:cstheme="majorBidi"/>
+          <w:sz w:val="24"/>
+          <w:szCs w:val="24"/>
+          <w:lang w:val="id-ID"/>
+        </w:rPr>
+      </w:pPr>
+      <w:r>
+        <w:rPr>
+          <w:rFonts w:asciiTheme="majorBidi" w:eastAsia="Times New Roman" w:hAnsiTheme="majorBidi" w:cstheme="majorBidi"/>
+          <w:sz w:val="24"/>
+          <w:szCs w:val="24"/>
+          <w:lang w:val="id-ID"/>
+        </w:rPr>
+        <w:t xml:space="preserve">List&lt;TwitterStatus&gt; digunakan untuk menyimpan status-status </w:t>
+      </w:r>
+      <w:r>
+        <w:rPr>
+          <w:rFonts w:asciiTheme="majorBidi" w:eastAsia="Times New Roman" w:hAnsiTheme="majorBidi" w:cstheme="majorBidi"/>
+          <w:i/>
+          <w:iCs/>
+          <w:sz w:val="24"/>
+          <w:szCs w:val="24"/>
+          <w:lang w:val="id-ID"/>
+        </w:rPr>
+        <w:t>tweet</w:t>
+      </w:r>
+      <w:r>
+        <w:rPr>
+          <w:rFonts w:asciiTheme="majorBidi" w:eastAsia="Times New Roman" w:hAnsiTheme="majorBidi" w:cstheme="majorBidi"/>
+          <w:sz w:val="24"/>
+          <w:szCs w:val="24"/>
+          <w:lang w:val="id-ID"/>
+        </w:rPr>
+        <w:t xml:space="preserve"> yang bersesuain dengan kategori yang diinginkan.</w:t>
+      </w:r>
+    </w:p>
+    <w:p>
+      <w:pPr>
+        <w:pStyle w:val="ListParagraph"/>
+        <w:numPr>
+          <w:ilvl w:val="1"/>
+          <w:numId w:val="8"/>
+        </w:numPr>
         <w:spacing w:before="120" w:after="120" w:line="259" w:lineRule="auto"/>
-        <w:ind w:left="1080" w:firstLine="450"/>
+        <w:ind w:left="1080" w:hanging="360"/>
         <w:jc w:val="both"/>
         <w:rPr>
-          <w:rFonts w:asciiTheme="majorBidi" w:hAnsiTheme="majorBidi" w:cstheme="majorBidi"/>
-        </w:rPr>
-      </w:pPr>
-      <w:r>
-        <w:rPr>
-          <w:rFonts w:asciiTheme="majorBidi" w:eastAsia="Consolas" w:hAnsiTheme="majorBidi" w:cstheme="majorBidi"/>
-          <w:sz w:val="20"/>
-          <w:szCs w:val="20"/>
-        </w:rPr>
-        <w:tab/>
-      </w:r>
-      <w:proofErr w:type="gramStart"/>
-      <w:r>
-        <w:rPr>
-          <w:rFonts w:asciiTheme="majorBidi" w:eastAsia="Consolas" w:hAnsiTheme="majorBidi" w:cstheme="majorBidi"/>
-          <w:sz w:val="20"/>
-          <w:szCs w:val="20"/>
-        </w:rPr>
-        <w:t>int</w:t>
-      </w:r>
-      <w:proofErr w:type="gramEnd"/>
-      <w:r>
-        <w:rPr>
-          <w:rFonts w:asciiTheme="majorBidi" w:eastAsia="Consolas" w:hAnsiTheme="majorBidi" w:cstheme="majorBidi"/>
-          <w:sz w:val="20"/>
-          <w:szCs w:val="20"/>
-        </w:rPr>
-        <w:t xml:space="preserve"> next[3];</w:t>
-      </w:r>
-    </w:p>
-    <w:p>
-      <w:pPr>
-        <w:spacing w:before="120" w:after="120" w:line="259" w:lineRule="auto"/>
-        <w:ind w:left="1080" w:firstLine="450"/>
-        <w:jc w:val="both"/>
-        <w:rPr>
-          <w:rFonts w:asciiTheme="majorBidi" w:hAnsiTheme="majorBidi" w:cstheme="majorBidi"/>
-        </w:rPr>
-      </w:pPr>
-      <w:r>
-        <w:rPr>
-          <w:rFonts w:asciiTheme="majorBidi" w:eastAsia="Consolas" w:hAnsiTheme="majorBidi" w:cstheme="majorBidi"/>
-          <w:sz w:val="20"/>
-          <w:szCs w:val="20"/>
-        </w:rPr>
-        <w:tab/>
-      </w:r>
-      <w:proofErr w:type="gramStart"/>
-      <w:r>
-        <w:rPr>
-          <w:rFonts w:asciiTheme="majorBidi" w:eastAsia="Consolas" w:hAnsiTheme="majorBidi" w:cstheme="majorBidi"/>
-          <w:sz w:val="20"/>
-          <w:szCs w:val="20"/>
-        </w:rPr>
-        <w:t>int</w:t>
-      </w:r>
-      <w:proofErr w:type="gramEnd"/>
-      <w:r>
-        <w:rPr>
-          <w:rFonts w:asciiTheme="majorBidi" w:eastAsia="Consolas" w:hAnsiTheme="majorBidi" w:cstheme="majorBidi"/>
-          <w:sz w:val="20"/>
-          <w:szCs w:val="20"/>
-        </w:rPr>
-        <w:t xml:space="preserve"> nIntersect;</w:t>
-      </w:r>
-    </w:p>
-    <w:p>
-      <w:pPr>
-        <w:spacing w:before="120" w:after="120" w:line="259" w:lineRule="auto"/>
-        <w:ind w:left="1080" w:firstLine="450"/>
-        <w:jc w:val="both"/>
-        <w:rPr>
-          <w:rFonts w:asciiTheme="majorBidi" w:hAnsiTheme="majorBidi" w:cstheme="majorBidi"/>
-        </w:rPr>
-      </w:pPr>
-      <w:r>
-        <w:rPr>
-          <w:rFonts w:asciiTheme="majorBidi" w:eastAsia="Consolas" w:hAnsiTheme="majorBidi" w:cstheme="majorBidi"/>
-          <w:sz w:val="20"/>
-          <w:szCs w:val="20"/>
-        </w:rPr>
-        <w:tab/>
-      </w:r>
-      <w:proofErr w:type="gramStart"/>
-      <w:r>
-        <w:rPr>
-          <w:rFonts w:asciiTheme="majorBidi" w:eastAsia="Consolas" w:hAnsiTheme="majorBidi" w:cstheme="majorBidi"/>
-          <w:sz w:val="20"/>
-          <w:szCs w:val="20"/>
-        </w:rPr>
-        <w:t>int</w:t>
-      </w:r>
-      <w:proofErr w:type="gramEnd"/>
-      <w:r>
-        <w:rPr>
-          <w:rFonts w:asciiTheme="majorBidi" w:eastAsia="Consolas" w:hAnsiTheme="majorBidi" w:cstheme="majorBidi"/>
-          <w:sz w:val="20"/>
-          <w:szCs w:val="20"/>
-        </w:rPr>
-        <w:t xml:space="preserve"> nPassed;</w:t>
-      </w:r>
-    </w:p>
-    <w:p>
-      <w:pPr>
-        <w:spacing w:before="120" w:after="120" w:line="259" w:lineRule="auto"/>
-        <w:ind w:left="1080" w:firstLine="450"/>
-        <w:jc w:val="both"/>
-        <w:rPr>
-          <w:rFonts w:asciiTheme="majorBidi" w:hAnsiTheme="majorBidi" w:cstheme="majorBidi"/>
-        </w:rPr>
-      </w:pPr>
-      <w:r>
-        <w:rPr>
-          <w:rFonts w:asciiTheme="majorBidi" w:eastAsia="Consolas" w:hAnsiTheme="majorBidi" w:cstheme="majorBidi"/>
-          <w:sz w:val="20"/>
-          <w:szCs w:val="20"/>
-        </w:rPr>
-        <w:tab/>
-      </w:r>
-      <w:proofErr w:type="gramStart"/>
-      <w:r>
-        <w:rPr>
-          <w:rFonts w:asciiTheme="majorBidi" w:eastAsia="Consolas" w:hAnsiTheme="majorBidi" w:cstheme="majorBidi"/>
-          <w:sz w:val="20"/>
-          <w:szCs w:val="20"/>
-        </w:rPr>
-        <w:t>char</w:t>
-      </w:r>
-      <w:proofErr w:type="gramEnd"/>
-      <w:r>
-        <w:rPr>
-          <w:rFonts w:asciiTheme="majorBidi" w:eastAsia="Consolas" w:hAnsiTheme="majorBidi" w:cstheme="majorBidi"/>
-          <w:sz w:val="20"/>
-          <w:szCs w:val="20"/>
-        </w:rPr>
-        <w:t xml:space="preserve"> tipe;</w:t>
-      </w:r>
-    </w:p>
-    <w:p>
-      <w:pPr>
-        <w:spacing w:before="120" w:after="120" w:line="259" w:lineRule="auto"/>
-        <w:ind w:left="1080" w:firstLine="450"/>
-        <w:jc w:val="both"/>
-        <w:rPr>
-          <w:rFonts w:asciiTheme="majorBidi" w:hAnsiTheme="majorBidi" w:cstheme="majorBidi"/>
-        </w:rPr>
-      </w:pPr>
-      <w:r>
-        <w:rPr>
-          <w:rFonts w:asciiTheme="majorBidi" w:eastAsia="Consolas" w:hAnsiTheme="majorBidi" w:cstheme="majorBidi"/>
-          <w:sz w:val="20"/>
-          <w:szCs w:val="20"/>
-        </w:rPr>
-        <w:t>} Node;</w:t>
-      </w:r>
-    </w:p>
-    <w:p>
-      <w:pPr>
-        <w:spacing w:before="120" w:after="120" w:line="259" w:lineRule="auto"/>
-        <w:ind w:left="1080"/>
-        <w:jc w:val="both"/>
-        <w:rPr>
-          <w:rFonts w:asciiTheme="majorBidi" w:hAnsiTheme="majorBidi" w:cstheme="majorBidi"/>
-        </w:rPr>
-      </w:pPr>
-      <w:r>
-        <w:rPr>
-          <w:rFonts w:asciiTheme="majorBidi" w:eastAsia="Times New Roman" w:hAnsiTheme="majorBidi" w:cstheme="majorBidi"/>
-          <w:sz w:val="24"/>
-          <w:szCs w:val="24"/>
-        </w:rPr>
-        <w:t>Untuk ID dari setiap node, kami memanfaatkan indeks dari array agar dapat mengakses elemen dengan ID tertentu dengan cepat (tidak perlu proses traversal).</w:t>
-      </w:r>
-    </w:p>
-    <w:p>
-      <w:pPr>
-        <w:spacing w:before="120" w:after="120" w:line="259" w:lineRule="auto"/>
-        <w:ind w:left="450" w:firstLine="270"/>
-        <w:jc w:val="both"/>
-        <w:rPr>
-          <w:rFonts w:asciiTheme="majorBidi" w:hAnsiTheme="majorBidi" w:cstheme="majorBidi"/>
-        </w:rPr>
-      </w:pPr>
-      <w:r>
-        <w:rPr>
-          <w:rFonts w:asciiTheme="majorBidi" w:eastAsia="Times New Roman" w:hAnsiTheme="majorBidi" w:cstheme="majorBidi"/>
-          <w:sz w:val="24"/>
-          <w:szCs w:val="24"/>
-        </w:rPr>
-        <w:t>b.   Queue</w:t>
-      </w:r>
-    </w:p>
-    <w:p>
-      <w:pPr>
-        <w:spacing w:before="120" w:after="120" w:line="259" w:lineRule="auto"/>
-        <w:ind w:left="1080"/>
-        <w:jc w:val="both"/>
-        <w:rPr>
-          <w:rFonts w:asciiTheme="majorBidi" w:hAnsiTheme="majorBidi" w:cstheme="majorBidi"/>
-        </w:rPr>
-      </w:pPr>
-      <w:r>
-        <w:rPr>
-          <w:rFonts w:asciiTheme="majorBidi" w:eastAsia="Times New Roman" w:hAnsiTheme="majorBidi" w:cstheme="majorBidi"/>
-          <w:sz w:val="24"/>
-          <w:szCs w:val="24"/>
-        </w:rPr>
-        <w:t xml:space="preserve">Kami menggunakan modifikasi dari ADT Queue representasi array secara sirkuler seperti yang pernah dibuat pada praktikum mata kuliah Algoritma dan Struktur data. Setiap elemen queue mencerminkan id dari setiap node yang </w:t>
-      </w:r>
-      <w:proofErr w:type="gramStart"/>
-      <w:r>
-        <w:rPr>
-          <w:rFonts w:asciiTheme="majorBidi" w:eastAsia="Times New Roman" w:hAnsiTheme="majorBidi" w:cstheme="majorBidi"/>
-          <w:sz w:val="24"/>
-          <w:szCs w:val="24"/>
-        </w:rPr>
-        <w:t>akan</w:t>
-      </w:r>
-      <w:proofErr w:type="gramEnd"/>
-      <w:r>
-        <w:rPr>
-          <w:rFonts w:asciiTheme="majorBidi" w:eastAsia="Times New Roman" w:hAnsiTheme="majorBidi" w:cstheme="majorBidi"/>
-          <w:sz w:val="24"/>
-          <w:szCs w:val="24"/>
-        </w:rPr>
-        <w:t xml:space="preserve"> dikunjungi.</w:t>
+          <w:rFonts w:asciiTheme="majorBidi" w:eastAsia="Times New Roman" w:hAnsiTheme="majorBidi" w:cstheme="majorBidi"/>
+          <w:sz w:val="24"/>
+          <w:szCs w:val="24"/>
+          <w:lang w:val="id-ID"/>
+        </w:rPr>
+      </w:pPr>
+      <w:r>
+        <w:rPr>
+          <w:rFonts w:asciiTheme="majorBidi" w:eastAsia="Times New Roman" w:hAnsiTheme="majorBidi" w:cstheme="majorBidi"/>
+          <w:sz w:val="24"/>
+          <w:szCs w:val="24"/>
+          <w:lang w:val="id-ID"/>
+        </w:rPr>
+        <w:t xml:space="preserve">List&lt;String&gt; digunakan untuk menyimpan lokasi dari setiap </w:t>
+      </w:r>
+      <w:r>
+        <w:rPr>
+          <w:rFonts w:asciiTheme="majorBidi" w:eastAsia="Times New Roman" w:hAnsiTheme="majorBidi" w:cstheme="majorBidi"/>
+          <w:i/>
+          <w:iCs/>
+          <w:sz w:val="24"/>
+          <w:szCs w:val="24"/>
+          <w:lang w:val="id-ID"/>
+        </w:rPr>
+        <w:t>tweet</w:t>
+      </w:r>
+      <w:r>
+        <w:rPr>
+          <w:rFonts w:asciiTheme="majorBidi" w:eastAsia="Times New Roman" w:hAnsiTheme="majorBidi" w:cstheme="majorBidi"/>
+          <w:sz w:val="24"/>
+          <w:szCs w:val="24"/>
+          <w:lang w:val="id-ID"/>
+        </w:rPr>
+        <w:t>.</w:t>
       </w:r>
     </w:p>
     <w:p>
@@ -12131,7 +11990,7 @@
           <w:szCs w:val="28"/>
         </w:rPr>
       </w:pPr>
-      <w:bookmarkStart w:id="15" w:name="_Toc446878927"/>
+      <w:bookmarkStart w:id="14" w:name="_Toc446878927"/>
       <w:r>
         <w:rPr>
           <w:rFonts w:asciiTheme="majorBidi" w:eastAsia="Times New Roman" w:hAnsiTheme="majorBidi" w:cstheme="majorBidi"/>
@@ -12140,7 +11999,7 @@
         </w:rPr>
         <w:t>Modul Program</w:t>
       </w:r>
-      <w:bookmarkEnd w:id="15"/>
+      <w:bookmarkEnd w:id="14"/>
     </w:p>
     <w:p>
       <w:pPr>
@@ -12338,7 +12197,6 @@
           <w:sz w:val="24"/>
           <w:szCs w:val="24"/>
         </w:rPr>
-        <w:lastRenderedPageBreak/>
         <w:t xml:space="preserve">Kami membuat sebuah modul khusus bernama RobotMovement yang mengatur berbagai pergerakan robot dan </w:t>
       </w:r>
       <w:proofErr w:type="gramStart"/>
@@ -12459,7 +12317,16 @@
           <w:sz w:val="24"/>
           <w:szCs w:val="24"/>
         </w:rPr>
-        <w:t xml:space="preserve">Modul ini menangani pergerakan robot secara BFS, mulai dari arah/cabang yang dituju robot hingga finish, penyimpanan data dalam pohon, hingga kembalinya robot ke titik start setelah robot menemukan node finish. Baik untuk algoritma DFS maupun BFS, kami memrogram robot untuk memilih cabang paling kanan terlebih dahulu (robot </w:t>
+        <w:t xml:space="preserve">Modul ini menangani pergerakan robot secara BFS, mulai dari arah/cabang yang dituju robot hingga finish, penyimpanan data dalam pohon, hingga kembalinya robot ke titik start setelah robot menemukan node finish. Baik untuk algoritma DFS maupun BFS, </w:t>
+      </w:r>
+      <w:r>
+        <w:rPr>
+          <w:rFonts w:asciiTheme="majorBidi" w:eastAsia="Times New Roman" w:hAnsiTheme="majorBidi" w:cstheme="majorBidi"/>
+          <w:sz w:val="24"/>
+          <w:szCs w:val="24"/>
+        </w:rPr>
+        <w:lastRenderedPageBreak/>
+        <w:t xml:space="preserve">kami memrogram robot untuk memilih cabang paling kanan terlebih dahulu (robot </w:t>
       </w:r>
       <w:proofErr w:type="gramStart"/>
       <w:r>
@@ -12477,7 +12344,17 @@
           <w:sz w:val="24"/>
           <w:szCs w:val="24"/>
         </w:rPr>
-        <w:t xml:space="preserve"> memriotaskan arah kanan pertama untuk setiap persimpangan).</w:t>
+        <w:t xml:space="preserve"> memriotaskan arah ka</w:t>
+      </w:r>
+      <w:bookmarkStart w:id="15" w:name="_GoBack"/>
+      <w:bookmarkEnd w:id="15"/>
+      <w:r>
+        <w:rPr>
+          <w:rFonts w:asciiTheme="majorBidi" w:eastAsia="Times New Roman" w:hAnsiTheme="majorBidi" w:cstheme="majorBidi"/>
+          <w:sz w:val="24"/>
+          <w:szCs w:val="24"/>
+        </w:rPr>
+        <w:t>nan pertama untuk setiap persimpangan).</w:t>
       </w:r>
     </w:p>
     <w:p>
@@ -12537,19 +12414,43 @@
         <w:rPr>
           <w:rFonts w:asciiTheme="majorBidi" w:hAnsiTheme="majorBidi" w:cstheme="majorBidi"/>
           <w:sz w:val="24"/>
-        </w:rPr>
-        <w:t>RobotMovement.c :</w:t>
+          <w:lang w:val="id-ID"/>
+        </w:rPr>
+        <w:t>HomeController</w:t>
+      </w:r>
+      <w:r>
+        <w:rPr>
+          <w:rFonts w:asciiTheme="majorBidi" w:hAnsiTheme="majorBidi" w:cstheme="majorBidi"/>
+          <w:sz w:val="24"/>
+        </w:rPr>
+        <w:t>.c</w:t>
+      </w:r>
+      <w:r>
+        <w:rPr>
+          <w:rFonts w:asciiTheme="majorBidi" w:hAnsiTheme="majorBidi" w:cstheme="majorBidi"/>
+          <w:sz w:val="24"/>
+          <w:lang w:val="id-ID"/>
+        </w:rPr>
+        <w:t>s</w:t>
+      </w:r>
+      <w:r>
+        <w:rPr>
+          <w:rFonts w:asciiTheme="majorBidi" w:hAnsiTheme="majorBidi" w:cstheme="majorBidi"/>
+          <w:sz w:val="24"/>
+        </w:rPr>
+        <w:t xml:space="preserve"> :</w:t>
       </w:r>
       <w:proofErr w:type="gramEnd"/>
     </w:p>
     <w:p>
       <w:pPr>
         <w:spacing w:before="120" w:after="120" w:line="259" w:lineRule="auto"/>
-        <w:ind w:left="720"/>
+        <w:ind w:left="1276" w:hanging="556"/>
         <w:jc w:val="both"/>
         <w:rPr>
           <w:rFonts w:asciiTheme="majorBidi" w:hAnsiTheme="majorBidi" w:cstheme="majorBidi"/>
           <w:sz w:val="24"/>
+          <w:lang w:val="id-ID"/>
         </w:rPr>
       </w:pPr>
       <w:r>
@@ -12557,13 +12458,53 @@
           <w:rFonts w:asciiTheme="majorBidi" w:hAnsiTheme="majorBidi" w:cstheme="majorBidi"/>
           <w:sz w:val="24"/>
         </w:rPr>
-        <w:t xml:space="preserve">    1. GetColor -&gt; untuk menentukan jenis warna yang dideteksi sensor warna</w:t>
+        <w:t xml:space="preserve">    1. </w:t>
+      </w:r>
+      <w:proofErr w:type="gramStart"/>
+      <w:r>
+        <w:rPr>
+          <w:rFonts w:asciiTheme="majorBidi" w:hAnsiTheme="majorBidi" w:cstheme="majorBidi"/>
+          <w:sz w:val="24"/>
+          <w:lang w:val="id-ID"/>
+        </w:rPr>
+        <w:t>buildTable</w:t>
+      </w:r>
+      <w:proofErr w:type="gramEnd"/>
+      <w:r>
+        <w:rPr>
+          <w:rFonts w:asciiTheme="majorBidi" w:hAnsiTheme="majorBidi" w:cstheme="majorBidi"/>
+          <w:sz w:val="24"/>
+        </w:rPr>
+        <w:t xml:space="preserve"> </w:t>
+      </w:r>
+      <w:r>
+        <w:rPr>
+          <w:rFonts w:asciiTheme="majorBidi" w:hAnsiTheme="majorBidi" w:cstheme="majorBidi"/>
+          <w:sz w:val="24"/>
+          <w:lang w:val="id-ID"/>
+        </w:rPr>
+        <w:sym w:font="Wingdings" w:char="F0E0"/>
+      </w:r>
+      <w:r>
+        <w:rPr>
+          <w:rFonts w:asciiTheme="majorBidi" w:hAnsiTheme="majorBidi" w:cstheme="majorBidi"/>
+          <w:sz w:val="24"/>
+        </w:rPr>
+        <w:t xml:space="preserve"> untuk </w:t>
+      </w:r>
+      <w:r>
+        <w:rPr>
+          <w:rFonts w:asciiTheme="majorBidi" w:hAnsiTheme="majorBidi" w:cstheme="majorBidi"/>
+          <w:sz w:val="24"/>
+          <w:lang w:val="id-ID"/>
+        </w:rPr>
+        <w:t>membangun tabel yang akan digunakan untuk pencarian dengan algoritma KMP.</w:t>
       </w:r>
     </w:p>
     <w:p>
       <w:pPr>
         <w:spacing w:before="120" w:after="120" w:line="259" w:lineRule="auto"/>
-        <w:ind w:left="720"/>
+        <w:ind w:left="1276" w:hanging="556"/>
         <w:jc w:val="both"/>
         <w:rPr>
           <w:rFonts w:asciiTheme="majorBidi" w:hAnsiTheme="majorBidi" w:cstheme="majorBidi"/>
@@ -12575,36 +12516,129 @@
           <w:rFonts w:asciiTheme="majorBidi" w:hAnsiTheme="majorBidi" w:cstheme="majorBidi"/>
           <w:sz w:val="24"/>
         </w:rPr>
-        <w:t xml:space="preserve">    2. </w:t>
+        <w:t xml:space="preserve">    2.</w:t>
+      </w:r>
+      <w:r>
+        <w:rPr>
+          <w:rFonts w:asciiTheme="majorBidi" w:hAnsiTheme="majorBidi" w:cstheme="majorBidi"/>
+          <w:sz w:val="24"/>
+          <w:lang w:val="id-ID"/>
+        </w:rPr>
+        <w:t xml:space="preserve"> KMP</w:t>
+      </w:r>
+      <w:r>
+        <w:rPr>
+          <w:rFonts w:asciiTheme="majorBidi" w:hAnsiTheme="majorBidi" w:cstheme="majorBidi"/>
+          <w:sz w:val="24"/>
+        </w:rPr>
+        <w:t xml:space="preserve"> </w:t>
+      </w:r>
+      <w:r>
+        <w:rPr>
+          <w:rFonts w:asciiTheme="majorBidi" w:hAnsiTheme="majorBidi" w:cstheme="majorBidi"/>
+          <w:sz w:val="24"/>
+          <w:lang w:val="id-ID"/>
+        </w:rPr>
+        <w:sym w:font="Wingdings" w:char="F0E0"/>
+      </w:r>
+      <w:r>
+        <w:rPr>
+          <w:rFonts w:asciiTheme="majorBidi" w:hAnsiTheme="majorBidi" w:cstheme="majorBidi"/>
+          <w:sz w:val="24"/>
+        </w:rPr>
+        <w:t xml:space="preserve"> </w:t>
+      </w:r>
+      <w:r>
+        <w:rPr>
+          <w:rFonts w:asciiTheme="majorBidi" w:hAnsiTheme="majorBidi" w:cstheme="majorBidi"/>
+          <w:sz w:val="24"/>
+          <w:lang w:val="id-ID"/>
+        </w:rPr>
+        <w:t xml:space="preserve">untuk mencari posisi indeks </w:t>
+      </w:r>
+      <w:r>
+        <w:rPr>
+          <w:rFonts w:asciiTheme="majorBidi" w:hAnsiTheme="majorBidi" w:cstheme="majorBidi"/>
+          <w:i/>
+          <w:iCs/>
+          <w:sz w:val="24"/>
+          <w:lang w:val="id-ID"/>
+        </w:rPr>
+        <w:t xml:space="preserve">keyword </w:t>
+      </w:r>
+      <w:r>
+        <w:rPr>
+          <w:rFonts w:asciiTheme="majorBidi" w:hAnsiTheme="majorBidi" w:cstheme="majorBidi"/>
+          <w:sz w:val="24"/>
+          <w:lang w:val="id-ID"/>
+        </w:rPr>
+        <w:t>pada teks dengan menggunakan algoritma KMP.</w:t>
+      </w:r>
+      <w:r>
+        <w:rPr>
+          <w:rFonts w:asciiTheme="majorBidi" w:hAnsiTheme="majorBidi" w:cstheme="majorBidi"/>
+          <w:sz w:val="24"/>
+        </w:rPr>
+        <w:tab/>
+      </w:r>
+    </w:p>
+    <w:p>
+      <w:pPr>
+        <w:spacing w:before="120" w:after="120" w:line="259" w:lineRule="auto"/>
+        <w:ind w:left="1276" w:hanging="556"/>
+        <w:jc w:val="both"/>
+        <w:rPr>
+          <w:rFonts w:asciiTheme="majorBidi" w:hAnsiTheme="majorBidi" w:cstheme="majorBidi"/>
+          <w:sz w:val="24"/>
+          <w:lang w:val="id-ID"/>
+        </w:rPr>
+      </w:pPr>
+      <w:r>
+        <w:rPr>
+          <w:rFonts w:asciiTheme="majorBidi" w:hAnsiTheme="majorBidi" w:cstheme="majorBidi"/>
+          <w:sz w:val="24"/>
+        </w:rPr>
+        <w:t xml:space="preserve">    3. </w:t>
       </w:r>
       <w:proofErr w:type="gramStart"/>
       <w:r>
         <w:rPr>
           <w:rFonts w:asciiTheme="majorBidi" w:hAnsiTheme="majorBidi" w:cstheme="majorBidi"/>
           <w:sz w:val="24"/>
-        </w:rPr>
-        <w:t>turnAndCount</w:t>
+          <w:lang w:val="id-ID"/>
+        </w:rPr>
+        <w:t>compute_last</w:t>
       </w:r>
       <w:proofErr w:type="gramEnd"/>
       <w:r>
         <w:rPr>
           <w:rFonts w:asciiTheme="majorBidi" w:hAnsiTheme="majorBidi" w:cstheme="majorBidi"/>
           <w:sz w:val="24"/>
-        </w:rPr>
-        <w:t xml:space="preserve"> -&gt; untuk menghitung jumlah cabang pada persimpangan</w:t>
+          <w:lang w:val="id-ID"/>
+        </w:rPr>
+        <w:t xml:space="preserve"> </w:t>
       </w:r>
       <w:r>
         <w:rPr>
           <w:rFonts w:asciiTheme="majorBidi" w:hAnsiTheme="majorBidi" w:cstheme="majorBidi"/>
           <w:sz w:val="24"/>
-        </w:rPr>
-        <w:tab/>
+          <w:lang w:val="id-ID"/>
+        </w:rPr>
+        <w:sym w:font="Wingdings" w:char="F0E0"/>
+      </w:r>
+      <w:r>
+        <w:rPr>
+          <w:rFonts w:asciiTheme="majorBidi" w:hAnsiTheme="majorBidi" w:cstheme="majorBidi"/>
+          <w:sz w:val="24"/>
+          <w:lang w:val="id-ID"/>
+        </w:rPr>
+        <w:t xml:space="preserve"> untuk mencatat posisi indeks terakhir untuk setiap kemunculan karakter.</w:t>
       </w:r>
     </w:p>
     <w:p>
       <w:pPr>
         <w:spacing w:before="120" w:after="120" w:line="259" w:lineRule="auto"/>
-        <w:ind w:left="720"/>
+        <w:ind w:left="1276" w:hanging="556"/>
         <w:jc w:val="both"/>
         <w:rPr>
           <w:rFonts w:asciiTheme="majorBidi" w:hAnsiTheme="majorBidi" w:cstheme="majorBidi"/>
@@ -12616,502 +12650,103 @@
           <w:rFonts w:asciiTheme="majorBidi" w:hAnsiTheme="majorBidi" w:cstheme="majorBidi"/>
           <w:sz w:val="24"/>
         </w:rPr>
-        <w:t xml:space="preserve">    3. </w:t>
-      </w:r>
-      <w:proofErr w:type="gramStart"/>
+        <w:t xml:space="preserve">    4. </w:t>
+      </w:r>
       <w:r>
         <w:rPr>
           <w:rFonts w:asciiTheme="majorBidi" w:hAnsiTheme="majorBidi" w:cstheme="majorBidi"/>
           <w:sz w:val="24"/>
-        </w:rPr>
-        <w:t>turnTilBlack</w:t>
-      </w:r>
-      <w:proofErr w:type="gramEnd"/>
+          <w:lang w:val="id-ID"/>
+        </w:rPr>
+        <w:t xml:space="preserve">BM </w:t>
+      </w:r>
       <w:r>
         <w:rPr>
           <w:rFonts w:asciiTheme="majorBidi" w:hAnsiTheme="majorBidi" w:cstheme="majorBidi"/>
           <w:sz w:val="24"/>
-        </w:rPr>
-        <w:t xml:space="preserve"> -&gt; agar robot berputar hingga mendeteksi warna hitam</w:t>
+          <w:lang w:val="id-ID"/>
+        </w:rPr>
+        <w:sym w:font="Wingdings" w:char="F0E0"/>
+      </w:r>
+      <w:r>
+        <w:rPr>
+          <w:rFonts w:asciiTheme="majorBidi" w:hAnsiTheme="majorBidi" w:cstheme="majorBidi"/>
+          <w:sz w:val="24"/>
+          <w:lang w:val="id-ID"/>
+        </w:rPr>
+        <w:t xml:space="preserve"> untuk mencari posisi indeks </w:t>
+      </w:r>
+      <w:r>
+        <w:rPr>
+          <w:rFonts w:asciiTheme="majorBidi" w:hAnsiTheme="majorBidi" w:cstheme="majorBidi"/>
+          <w:i/>
+          <w:iCs/>
+          <w:sz w:val="24"/>
+          <w:lang w:val="id-ID"/>
+        </w:rPr>
+        <w:t xml:space="preserve">keyword </w:t>
+      </w:r>
+      <w:r>
+        <w:rPr>
+          <w:rFonts w:asciiTheme="majorBidi" w:hAnsiTheme="majorBidi" w:cstheme="majorBidi"/>
+          <w:sz w:val="24"/>
+          <w:lang w:val="id-ID"/>
+        </w:rPr>
+        <w:t>pada teks dengan menggunakan algoritma BM.</w:t>
       </w:r>
     </w:p>
     <w:p>
       <w:pPr>
         <w:spacing w:before="120" w:after="120" w:line="259" w:lineRule="auto"/>
-        <w:ind w:left="720"/>
+        <w:ind w:left="1276" w:hanging="556"/>
         <w:jc w:val="both"/>
         <w:rPr>
           <w:rFonts w:asciiTheme="majorBidi" w:hAnsiTheme="majorBidi" w:cstheme="majorBidi"/>
           <w:sz w:val="24"/>
+          <w:lang w:val="id-ID"/>
         </w:rPr>
       </w:pPr>
       <w:r>
         <w:rPr>
           <w:rFonts w:asciiTheme="majorBidi" w:hAnsiTheme="majorBidi" w:cstheme="majorBidi"/>
           <w:sz w:val="24"/>
-        </w:rPr>
-        <w:t xml:space="preserve">    4. </w:t>
-      </w:r>
-      <w:proofErr w:type="gramStart"/>
+          <w:lang w:val="id-ID"/>
+        </w:rPr>
+        <w:t xml:space="preserve">    5.  getLocation </w:t>
+      </w:r>
       <w:r>
         <w:rPr>
           <w:rFonts w:asciiTheme="majorBidi" w:hAnsiTheme="majorBidi" w:cstheme="majorBidi"/>
           <w:sz w:val="24"/>
-        </w:rPr>
-        <w:t>turnTilWhite</w:t>
-      </w:r>
-      <w:proofErr w:type="gramEnd"/>
+          <w:lang w:val="id-ID"/>
+        </w:rPr>
+        <w:sym w:font="Wingdings" w:char="F0E0"/>
+      </w:r>
       <w:r>
         <w:rPr>
           <w:rFonts w:asciiTheme="majorBidi" w:hAnsiTheme="majorBidi" w:cstheme="majorBidi"/>
           <w:sz w:val="24"/>
-        </w:rPr>
-        <w:t xml:space="preserve"> -&gt; agar robot berputar hingga mendeteksi warna putih</w:t>
-      </w:r>
-    </w:p>
-    <w:p>
-      <w:pPr>
-        <w:spacing w:before="120" w:after="120" w:line="259" w:lineRule="auto"/>
-        <w:ind w:left="720"/>
-        <w:jc w:val="both"/>
+          <w:lang w:val="id-ID"/>
+        </w:rPr>
+        <w:t xml:space="preserve"> untuk mendapatkan lokasi pada </w:t>
+      </w:r>
+      <w:r>
         <w:rPr>
           <w:rFonts w:asciiTheme="majorBidi" w:hAnsiTheme="majorBidi" w:cstheme="majorBidi"/>
-          <w:sz w:val="24"/>
-        </w:rPr>
-      </w:pPr>
+          <w:i/>
+          <w:iCs/>
+          <w:sz w:val="24"/>
+          <w:lang w:val="id-ID"/>
+        </w:rPr>
+        <w:t>tweet</w:t>
+      </w:r>
       <w:r>
         <w:rPr>
           <w:rFonts w:asciiTheme="majorBidi" w:hAnsiTheme="majorBidi" w:cstheme="majorBidi"/>
           <w:sz w:val="24"/>
-        </w:rPr>
-        <w:t xml:space="preserve">    5. </w:t>
-      </w:r>
-      <w:proofErr w:type="gramStart"/>
-      <w:r>
-        <w:rPr>
-          <w:rFonts w:asciiTheme="majorBidi" w:hAnsiTheme="majorBidi" w:cstheme="majorBidi"/>
-          <w:sz w:val="24"/>
-        </w:rPr>
-        <w:t>turnTilDegree</w:t>
-      </w:r>
-      <w:proofErr w:type="gramEnd"/>
-      <w:r>
-        <w:rPr>
-          <w:rFonts w:asciiTheme="majorBidi" w:hAnsiTheme="majorBidi" w:cstheme="majorBidi"/>
-          <w:sz w:val="24"/>
-        </w:rPr>
-        <w:t xml:space="preserve"> -&gt; agar robot berputar hingga nilai sensor gyro tertentu  </w:t>
-      </w:r>
-    </w:p>
-    <w:p>
-      <w:pPr>
-        <w:spacing w:before="120" w:after="120" w:line="259" w:lineRule="auto"/>
-        <w:ind w:left="720"/>
-        <w:jc w:val="both"/>
-        <w:rPr>
-          <w:rFonts w:asciiTheme="majorBidi" w:hAnsiTheme="majorBidi" w:cstheme="majorBidi"/>
-          <w:sz w:val="24"/>
-        </w:rPr>
-      </w:pPr>
-      <w:r>
-        <w:rPr>
-          <w:rFonts w:asciiTheme="majorBidi" w:hAnsiTheme="majorBidi" w:cstheme="majorBidi"/>
-          <w:sz w:val="24"/>
-        </w:rPr>
-        <w:t xml:space="preserve">    6. </w:t>
-      </w:r>
-      <w:proofErr w:type="gramStart"/>
-      <w:r>
-        <w:rPr>
-          <w:rFonts w:asciiTheme="majorBidi" w:hAnsiTheme="majorBidi" w:cstheme="majorBidi"/>
-          <w:sz w:val="24"/>
-        </w:rPr>
-        <w:t>lineTrackForTime</w:t>
-      </w:r>
-      <w:proofErr w:type="gramEnd"/>
-      <w:r>
-        <w:rPr>
-          <w:rFonts w:asciiTheme="majorBidi" w:hAnsiTheme="majorBidi" w:cstheme="majorBidi"/>
-          <w:sz w:val="24"/>
-        </w:rPr>
-        <w:t xml:space="preserve"> -&gt; agar robot bergerak secara line follower dengan durasi tertentu</w:t>
-      </w:r>
-    </w:p>
-    <w:p>
-      <w:pPr>
-        <w:spacing w:before="120" w:after="120" w:line="259" w:lineRule="auto"/>
-        <w:ind w:left="720"/>
-        <w:jc w:val="both"/>
-        <w:rPr>
-          <w:rFonts w:asciiTheme="majorBidi" w:hAnsiTheme="majorBidi" w:cstheme="majorBidi"/>
-          <w:sz w:val="24"/>
-        </w:rPr>
-      </w:pPr>
-      <w:r>
-        <w:rPr>
-          <w:rFonts w:asciiTheme="majorBidi" w:hAnsiTheme="majorBidi" w:cstheme="majorBidi"/>
-          <w:sz w:val="24"/>
-        </w:rPr>
-        <w:t xml:space="preserve">    7. </w:t>
-      </w:r>
-      <w:proofErr w:type="gramStart"/>
-      <w:r>
-        <w:rPr>
-          <w:rFonts w:asciiTheme="majorBidi" w:hAnsiTheme="majorBidi" w:cstheme="majorBidi"/>
-          <w:sz w:val="24"/>
-        </w:rPr>
-        <w:t>findFinish</w:t>
-      </w:r>
-      <w:proofErr w:type="gramEnd"/>
-      <w:r>
-        <w:rPr>
-          <w:rFonts w:asciiTheme="majorBidi" w:hAnsiTheme="majorBidi" w:cstheme="majorBidi"/>
-          <w:sz w:val="24"/>
-        </w:rPr>
-        <w:t xml:space="preserve"> -&gt; untuk mencari node final pada pohon yang terbentuk</w:t>
-      </w:r>
-    </w:p>
-    <w:p>
-      <w:pPr>
-        <w:spacing w:before="120" w:after="120" w:line="259" w:lineRule="auto"/>
-        <w:ind w:left="720"/>
-        <w:jc w:val="both"/>
-        <w:rPr>
-          <w:rFonts w:asciiTheme="majorBidi" w:hAnsiTheme="majorBidi" w:cstheme="majorBidi"/>
-          <w:sz w:val="24"/>
-        </w:rPr>
-      </w:pPr>
-      <w:r>
-        <w:rPr>
-          <w:rFonts w:asciiTheme="majorBidi" w:hAnsiTheme="majorBidi" w:cstheme="majorBidi"/>
-          <w:sz w:val="24"/>
-        </w:rPr>
-        <w:t xml:space="preserve">    8. PrintJalurBenar -&gt; untuk output jalur ke finish yang benar pada EV3 remote screen</w:t>
-      </w:r>
-    </w:p>
-    <w:p>
-      <w:pPr>
-        <w:spacing w:before="120" w:after="120" w:line="259" w:lineRule="auto"/>
-        <w:ind w:left="720"/>
-        <w:jc w:val="both"/>
-        <w:rPr>
-          <w:rFonts w:asciiTheme="majorBidi" w:hAnsiTheme="majorBidi" w:cstheme="majorBidi"/>
-          <w:sz w:val="24"/>
-        </w:rPr>
-      </w:pPr>
-      <w:r>
-        <w:rPr>
-          <w:rFonts w:asciiTheme="majorBidi" w:hAnsiTheme="majorBidi" w:cstheme="majorBidi"/>
-          <w:sz w:val="24"/>
-        </w:rPr>
-        <w:t xml:space="preserve">    9. </w:t>
-      </w:r>
-      <w:proofErr w:type="gramStart"/>
-      <w:r>
-        <w:rPr>
-          <w:rFonts w:asciiTheme="majorBidi" w:hAnsiTheme="majorBidi" w:cstheme="majorBidi"/>
-          <w:sz w:val="24"/>
-        </w:rPr>
-        <w:t>findJmlBelok</w:t>
-      </w:r>
-      <w:proofErr w:type="gramEnd"/>
-      <w:r>
-        <w:rPr>
-          <w:rFonts w:asciiTheme="majorBidi" w:hAnsiTheme="majorBidi" w:cstheme="majorBidi"/>
-          <w:sz w:val="24"/>
-        </w:rPr>
-        <w:t xml:space="preserve"> -&gt; untuk menentukan berapa kali robot harus berputar</w:t>
-      </w:r>
-    </w:p>
-    <w:p>
-      <w:pPr>
-        <w:spacing w:before="120" w:after="120" w:line="259" w:lineRule="auto"/>
-        <w:ind w:left="720"/>
-        <w:jc w:val="both"/>
-        <w:rPr>
-          <w:rFonts w:asciiTheme="majorBidi" w:hAnsiTheme="majorBidi" w:cstheme="majorBidi"/>
-          <w:sz w:val="24"/>
-        </w:rPr>
-      </w:pPr>
-      <w:r>
-        <w:rPr>
-          <w:rFonts w:asciiTheme="majorBidi" w:hAnsiTheme="majorBidi" w:cstheme="majorBidi"/>
-          <w:sz w:val="24"/>
-        </w:rPr>
-        <w:t xml:space="preserve">    10. </w:t>
-      </w:r>
-      <w:proofErr w:type="gramStart"/>
-      <w:r>
-        <w:rPr>
-          <w:rFonts w:asciiTheme="majorBidi" w:hAnsiTheme="majorBidi" w:cstheme="majorBidi"/>
-          <w:sz w:val="24"/>
-        </w:rPr>
-        <w:t>goUntilGreen</w:t>
-      </w:r>
-      <w:proofErr w:type="gramEnd"/>
-      <w:r>
-        <w:rPr>
-          <w:rFonts w:asciiTheme="majorBidi" w:hAnsiTheme="majorBidi" w:cstheme="majorBidi"/>
-          <w:sz w:val="24"/>
-        </w:rPr>
-        <w:t xml:space="preserve"> -&gt; agar robot bergerak secara line follower hingga node hijau</w:t>
-      </w:r>
-    </w:p>
-    <w:p>
-      <w:pPr>
-        <w:spacing w:before="120" w:after="120" w:line="259" w:lineRule="auto"/>
-        <w:ind w:left="720"/>
-        <w:jc w:val="both"/>
-        <w:rPr>
-          <w:rFonts w:asciiTheme="majorBidi" w:hAnsiTheme="majorBidi" w:cstheme="majorBidi"/>
-          <w:sz w:val="24"/>
-        </w:rPr>
-      </w:pPr>
-      <w:r>
-        <w:rPr>
-          <w:rFonts w:asciiTheme="majorBidi" w:hAnsiTheme="majorBidi" w:cstheme="majorBidi"/>
-          <w:sz w:val="24"/>
-        </w:rPr>
-        <w:t xml:space="preserve">    11. </w:t>
-      </w:r>
-      <w:proofErr w:type="gramStart"/>
-      <w:r>
-        <w:rPr>
-          <w:rFonts w:asciiTheme="majorBidi" w:hAnsiTheme="majorBidi" w:cstheme="majorBidi"/>
-          <w:sz w:val="24"/>
-        </w:rPr>
-        <w:t>goUntilBlue</w:t>
-      </w:r>
-      <w:proofErr w:type="gramEnd"/>
-      <w:r>
-        <w:rPr>
-          <w:rFonts w:asciiTheme="majorBidi" w:hAnsiTheme="majorBidi" w:cstheme="majorBidi"/>
-          <w:sz w:val="24"/>
-        </w:rPr>
-        <w:t xml:space="preserve"> -&gt; agar robot bergerak secara line follower hingga node biru</w:t>
-      </w:r>
-    </w:p>
-    <w:p>
-      <w:pPr>
-        <w:spacing w:before="120" w:after="120" w:line="259" w:lineRule="auto"/>
-        <w:ind w:left="720"/>
-        <w:jc w:val="both"/>
-        <w:rPr>
-          <w:rFonts w:asciiTheme="majorBidi" w:hAnsiTheme="majorBidi" w:cstheme="majorBidi"/>
-          <w:sz w:val="24"/>
-        </w:rPr>
-      </w:pPr>
-      <w:r>
-        <w:rPr>
-          <w:rFonts w:asciiTheme="majorBidi" w:hAnsiTheme="majorBidi" w:cstheme="majorBidi"/>
-          <w:sz w:val="24"/>
-        </w:rPr>
-        <w:t xml:space="preserve">    12. </w:t>
-      </w:r>
-      <w:proofErr w:type="gramStart"/>
-      <w:r>
-        <w:rPr>
-          <w:rFonts w:asciiTheme="majorBidi" w:hAnsiTheme="majorBidi" w:cstheme="majorBidi"/>
-          <w:sz w:val="24"/>
-        </w:rPr>
-        <w:t>goForward</w:t>
-      </w:r>
-      <w:proofErr w:type="gramEnd"/>
-      <w:r>
-        <w:rPr>
-          <w:rFonts w:asciiTheme="majorBidi" w:hAnsiTheme="majorBidi" w:cstheme="majorBidi"/>
-          <w:sz w:val="24"/>
-        </w:rPr>
-        <w:t xml:space="preserve"> -&gt; agar robot bergerak dari suatu node ke salah satu node anaknya</w:t>
-      </w:r>
-    </w:p>
-    <w:p>
-      <w:pPr>
-        <w:spacing w:before="120" w:after="120" w:line="259" w:lineRule="auto"/>
-        <w:ind w:left="720"/>
-        <w:jc w:val="both"/>
-        <w:rPr>
-          <w:rFonts w:asciiTheme="majorBidi" w:hAnsiTheme="majorBidi" w:cstheme="majorBidi"/>
-          <w:sz w:val="24"/>
-        </w:rPr>
-      </w:pPr>
-      <w:r>
-        <w:rPr>
-          <w:rFonts w:asciiTheme="majorBidi" w:hAnsiTheme="majorBidi" w:cstheme="majorBidi"/>
-          <w:sz w:val="24"/>
-        </w:rPr>
-        <w:t xml:space="preserve">    13. </w:t>
-      </w:r>
-      <w:proofErr w:type="gramStart"/>
-      <w:r>
-        <w:rPr>
-          <w:rFonts w:asciiTheme="majorBidi" w:hAnsiTheme="majorBidi" w:cstheme="majorBidi"/>
-          <w:sz w:val="24"/>
-        </w:rPr>
-        <w:t>goPrev</w:t>
-      </w:r>
-      <w:proofErr w:type="gramEnd"/>
-      <w:r>
-        <w:rPr>
-          <w:rFonts w:asciiTheme="majorBidi" w:hAnsiTheme="majorBidi" w:cstheme="majorBidi"/>
-          <w:sz w:val="24"/>
-        </w:rPr>
-        <w:t xml:space="preserve"> -&gt; agar robot bergerak dari suatu node ke node parentnya</w:t>
-      </w:r>
-    </w:p>
-    <w:p>
-      <w:pPr>
-        <w:spacing w:before="120" w:after="120" w:line="259" w:lineRule="auto"/>
-        <w:ind w:left="720"/>
-        <w:jc w:val="both"/>
-        <w:rPr>
-          <w:rFonts w:asciiTheme="majorBidi" w:hAnsiTheme="majorBidi" w:cstheme="majorBidi"/>
-          <w:sz w:val="24"/>
-        </w:rPr>
-      </w:pPr>
-      <w:r>
-        <w:rPr>
-          <w:rFonts w:asciiTheme="majorBidi" w:hAnsiTheme="majorBidi" w:cstheme="majorBidi"/>
-          <w:sz w:val="24"/>
-        </w:rPr>
-        <w:t xml:space="preserve">    14. </w:t>
-      </w:r>
-      <w:proofErr w:type="gramStart"/>
-      <w:r>
-        <w:rPr>
-          <w:rFonts w:asciiTheme="majorBidi" w:hAnsiTheme="majorBidi" w:cstheme="majorBidi"/>
-          <w:sz w:val="24"/>
-        </w:rPr>
-        <w:t>findSameParent</w:t>
-      </w:r>
-      <w:proofErr w:type="gramEnd"/>
-      <w:r>
-        <w:rPr>
-          <w:rFonts w:asciiTheme="majorBidi" w:hAnsiTheme="majorBidi" w:cstheme="majorBidi"/>
-          <w:sz w:val="24"/>
-        </w:rPr>
-        <w:t xml:space="preserve"> -&gt; untuk mencari parent yang sama dari dua buah node</w:t>
-      </w:r>
-    </w:p>
-    <w:p>
-      <w:pPr>
-        <w:spacing w:before="120" w:after="120" w:line="259" w:lineRule="auto"/>
-        <w:ind w:left="720"/>
-        <w:jc w:val="both"/>
-        <w:rPr>
-          <w:rFonts w:asciiTheme="majorBidi" w:hAnsiTheme="majorBidi" w:cstheme="majorBidi"/>
-          <w:sz w:val="24"/>
-        </w:rPr>
-      </w:pPr>
-      <w:r>
-        <w:rPr>
-          <w:rFonts w:asciiTheme="majorBidi" w:hAnsiTheme="majorBidi" w:cstheme="majorBidi"/>
-          <w:sz w:val="24"/>
-        </w:rPr>
-        <w:t xml:space="preserve">     15. </w:t>
-      </w:r>
-      <w:proofErr w:type="gramStart"/>
-      <w:r>
-        <w:rPr>
-          <w:rFonts w:asciiTheme="majorBidi" w:hAnsiTheme="majorBidi" w:cstheme="majorBidi"/>
-          <w:sz w:val="24"/>
-        </w:rPr>
-        <w:t>findSameParent</w:t>
-      </w:r>
-      <w:proofErr w:type="gramEnd"/>
-      <w:r>
-        <w:rPr>
-          <w:rFonts w:asciiTheme="majorBidi" w:hAnsiTheme="majorBidi" w:cstheme="majorBidi"/>
-          <w:sz w:val="24"/>
-        </w:rPr>
-        <w:t xml:space="preserve"> -&gt; untuk mencari parent yang sama dari dua buah node</w:t>
-      </w:r>
-    </w:p>
-    <w:p>
-      <w:pPr>
-        <w:spacing w:before="120" w:after="120" w:line="259" w:lineRule="auto"/>
-        <w:ind w:left="720"/>
-        <w:jc w:val="both"/>
-        <w:rPr>
-          <w:rFonts w:asciiTheme="majorBidi" w:hAnsiTheme="majorBidi" w:cstheme="majorBidi"/>
-          <w:sz w:val="24"/>
-        </w:rPr>
-      </w:pPr>
-      <w:r>
-        <w:rPr>
-          <w:rFonts w:asciiTheme="majorBidi" w:hAnsiTheme="majorBidi" w:cstheme="majorBidi"/>
-          <w:sz w:val="24"/>
-        </w:rPr>
-        <w:t xml:space="preserve">     16. </w:t>
-      </w:r>
-      <w:proofErr w:type="gramStart"/>
-      <w:r>
-        <w:rPr>
-          <w:rFonts w:asciiTheme="majorBidi" w:hAnsiTheme="majorBidi" w:cstheme="majorBidi"/>
-          <w:sz w:val="24"/>
-        </w:rPr>
-        <w:t>findJalanAwal</w:t>
-      </w:r>
-      <w:proofErr w:type="gramEnd"/>
-      <w:r>
-        <w:rPr>
-          <w:rFonts w:asciiTheme="majorBidi" w:hAnsiTheme="majorBidi" w:cstheme="majorBidi"/>
-          <w:sz w:val="24"/>
-        </w:rPr>
-        <w:t xml:space="preserve"> -&gt; agar robot bergerak kembali ke start setelah mencapai finish</w:t>
-      </w:r>
-    </w:p>
-    <w:p>
-      <w:pPr>
-        <w:spacing w:before="120" w:after="120" w:line="259" w:lineRule="auto"/>
-        <w:ind w:left="720"/>
-        <w:jc w:val="both"/>
-        <w:rPr>
-          <w:rFonts w:asciiTheme="majorBidi" w:hAnsiTheme="majorBidi" w:cstheme="majorBidi"/>
-          <w:sz w:val="24"/>
-        </w:rPr>
-      </w:pPr>
-      <w:r>
-        <w:rPr>
-          <w:rFonts w:asciiTheme="majorBidi" w:hAnsiTheme="majorBidi" w:cstheme="majorBidi"/>
-          <w:sz w:val="24"/>
-        </w:rPr>
-        <w:lastRenderedPageBreak/>
-        <w:t xml:space="preserve">     17. </w:t>
-      </w:r>
-      <w:proofErr w:type="gramStart"/>
-      <w:r>
-        <w:rPr>
-          <w:rFonts w:asciiTheme="majorBidi" w:hAnsiTheme="majorBidi" w:cstheme="majorBidi"/>
-          <w:sz w:val="24"/>
-        </w:rPr>
-        <w:t>gotoNode</w:t>
-      </w:r>
-      <w:proofErr w:type="gramEnd"/>
-      <w:r>
-        <w:rPr>
-          <w:rFonts w:asciiTheme="majorBidi" w:hAnsiTheme="majorBidi" w:cstheme="majorBidi"/>
-          <w:sz w:val="24"/>
-        </w:rPr>
-        <w:t xml:space="preserve"> -&gt; agar robot bergerak dari suatu node ke node yang lain</w:t>
-      </w:r>
-    </w:p>
-    <w:p>
-      <w:pPr>
-        <w:spacing w:before="120" w:after="120" w:line="259" w:lineRule="auto"/>
-        <w:ind w:left="720"/>
-        <w:jc w:val="both"/>
-        <w:rPr>
-          <w:rFonts w:asciiTheme="majorBidi" w:hAnsiTheme="majorBidi" w:cstheme="majorBidi"/>
-          <w:sz w:val="24"/>
-        </w:rPr>
-      </w:pPr>
-      <w:r>
-        <w:rPr>
-          <w:rFonts w:asciiTheme="majorBidi" w:hAnsiTheme="majorBidi" w:cstheme="majorBidi"/>
-          <w:sz w:val="24"/>
-        </w:rPr>
-        <w:t xml:space="preserve">     18. PrintJalurDitempuh -&gt; untuk output jalur yang sudah ditempuh robot </w:t>
+          <w:lang w:val="id-ID"/>
+        </w:rPr>
+        <w:t xml:space="preserve">. </w:t>
       </w:r>
     </w:p>
     <w:p>
@@ -15356,6 +14991,7 @@
           <w:color w:val="auto"/>
           <w:szCs w:val="28"/>
         </w:rPr>
+        <w:lastRenderedPageBreak/>
         <w:t>F.   Analisis</w:t>
       </w:r>
       <w:bookmarkEnd w:id="19"/>
@@ -15459,16 +15095,7 @@
           <w:sz w:val="24"/>
           <w:szCs w:val="24"/>
         </w:rPr>
-        <w:t xml:space="preserve"> memeriksa matriks ketetanggaannya dan tidak mampu melakukan traversal graf pada graf yang belum terbentuk. Sedangkan, algoritma </w:t>
-      </w:r>
-      <w:r>
-        <w:rPr>
-          <w:rFonts w:asciiTheme="majorBidi" w:eastAsia="Times New Roman" w:hAnsiTheme="majorBidi" w:cstheme="majorBidi"/>
-          <w:sz w:val="24"/>
-          <w:szCs w:val="24"/>
-        </w:rPr>
-        <w:lastRenderedPageBreak/>
-        <w:t xml:space="preserve">BFS dan DFS mampu melakukan traversal pada graf statis maupun graf dinamis (graf yang baru </w:t>
+        <w:t xml:space="preserve"> memeriksa matriks ketetanggaannya dan tidak mampu melakukan traversal graf pada graf yang belum terbentuk. Sedangkan, algoritma BFS dan DFS mampu melakukan traversal pada graf statis maupun graf dinamis (graf yang baru </w:t>
       </w:r>
       <w:proofErr w:type="gramStart"/>
       <w:r>
@@ -15629,7 +15256,16 @@
           <w:sz w:val="24"/>
           <w:szCs w:val="24"/>
         </w:rPr>
-        <w:t xml:space="preserve"> terus menelusuri hingga cabang terdalam (jalan buntu) dan sangat menghabiskan waktu. Hal ini sesuai dengan sifat natural algoritma DFS yang tidak selalu menemukan solusi jika jumlah cabang tak hingga dan tak mengarah ke solusi, sedangkan algoritma BFS lebih terukur dalam menentukan solusi walau memang secara umum memakan waktu yang lebih lama karena proses traversal yang bolak-balik antara node parent dan node anak.</w:t>
+        <w:t xml:space="preserve"> terus menelusuri hingga cabang terdalam (jalan buntu) dan sangat menghabiskan waktu. Hal ini sesuai dengan sifat natural algoritma DFS yang tidak selalu menemukan solusi jika jumlah cabang tak hingga dan tak mengarah ke solusi, sedangkan algoritma BFS lebih terukur dalam menentukan solusi walau memang secara umum memakan </w:t>
+      </w:r>
+      <w:r>
+        <w:rPr>
+          <w:rFonts w:asciiTheme="majorBidi" w:eastAsia="Times New Roman" w:hAnsiTheme="majorBidi" w:cstheme="majorBidi"/>
+          <w:sz w:val="24"/>
+          <w:szCs w:val="24"/>
+        </w:rPr>
+        <w:lastRenderedPageBreak/>
+        <w:t>waktu yang lebih lama karena proses traversal yang bolak-balik antara node parent dan node anak.</w:t>
       </w:r>
     </w:p>
     <w:p>
@@ -15704,7 +15340,6 @@
           <w:color w:val="auto"/>
           <w:szCs w:val="28"/>
         </w:rPr>
-        <w:lastRenderedPageBreak/>
         <w:t>BAB V</w:t>
       </w:r>
       <w:bookmarkEnd w:id="20"/>
@@ -16141,7 +15776,6 @@
           <w:color w:val="auto"/>
           <w:szCs w:val="28"/>
         </w:rPr>
-        <w:lastRenderedPageBreak/>
         <w:t>Daftar Pustaka</w:t>
       </w:r>
       <w:bookmarkEnd w:id="24"/>
@@ -16516,7 +16150,7 @@
           <w:rPr>
             <w:noProof/>
           </w:rPr>
-          <w:t>2</w:t>
+          <w:t>14</w:t>
         </w:r>
         <w:r>
           <w:rPr>
@@ -20011,7 +19645,7 @@
 </file>
 
 <file path=customXml/itemProps1.xml><?xml version="1.0" encoding="utf-8"?>
-<ds:datastoreItem xmlns:ds="http://schemas.openxmlformats.org/officeDocument/2006/customXml" ds:itemID="{2C99A903-91AA-4C4D-B1FB-05914470ED86}">
+<ds:datastoreItem xmlns:ds="http://schemas.openxmlformats.org/officeDocument/2006/customXml" ds:itemID="{94668D1E-20DA-47C2-9339-459C5C329228}">
   <ds:schemaRefs>
     <ds:schemaRef ds:uri="http://schemas.openxmlformats.org/officeDocument/2006/bibliography"/>
   </ds:schemaRefs>

</xml_diff>